<commit_message>
Modified Task 5 and 6 in the report
</commit_message>
<xml_diff>
--- a/Phase4Docs/WEB422-Project-Report.docx
+++ b/Phase4Docs/WEB422-Project-Report.docx
@@ -238,7 +238,23 @@
                     <w:b/>
                     <w:bCs/>
                   </w:rPr>
-                  <w:t>Daniel Park, Angela Marie Tangudin Chua, Amany Omar</w:t>
+                  <w:t xml:space="preserve">Daniel Park, Angela Marie </w:t>
+                </w:r>
+                <w:proofErr w:type="spellStart"/>
+                <w:r>
+                  <w:rPr>
+                    <w:b/>
+                    <w:bCs/>
+                  </w:rPr>
+                  <w:t>Tangudin</w:t>
+                </w:r>
+                <w:proofErr w:type="spellEnd"/>
+                <w:r>
+                  <w:rPr>
+                    <w:b/>
+                    <w:bCs/>
+                  </w:rPr>
+                  <w:t xml:space="preserve"> Chua, Amany Omar</w:t>
                 </w:r>
               </w:p>
               <w:p>
@@ -344,7 +360,15 @@
                       <w:t xml:space="preserve">build </w:t>
                     </w:r>
                     <w:r>
-                      <w:t>a frontEnd dashboard that consume backend API</w:t>
+                      <w:t xml:space="preserve">a </w:t>
+                    </w:r>
+                    <w:proofErr w:type="spellStart"/>
+                    <w:r>
+                      <w:t>frontEnd</w:t>
+                    </w:r>
+                    <w:proofErr w:type="spellEnd"/>
+                    <w:r>
+                      <w:t xml:space="preserve"> dashboard that consume backend API</w:t>
                     </w:r>
                     <w:r>
                       <w:t xml:space="preserve"> </w:t>
@@ -1173,7 +1197,21 @@
         <w:rPr>
           <w:lang w:val="en-CA"/>
         </w:rPr>
-        <w:t>For this project, we chose a marketplace model that offers a variety of Pokemon cards.</w:t>
+        <w:t xml:space="preserve">For this project, we chose a marketplace model that offers a variety of </w:t>
+      </w:r>
+      <w:proofErr w:type="spellStart"/>
+      <w:r>
+        <w:rPr>
+          <w:lang w:val="en-CA"/>
+        </w:rPr>
+        <w:t>Pokemon</w:t>
+      </w:r>
+      <w:proofErr w:type="spellEnd"/>
+      <w:r>
+        <w:rPr>
+          <w:lang w:val="en-CA"/>
+        </w:rPr>
+        <w:t xml:space="preserve"> cards.</w:t>
       </w:r>
       <w:r>
         <w:rPr>
@@ -1222,7 +1260,15 @@
         <w:t>Slogan:</w:t>
       </w:r>
       <w:r>
-        <w:t xml:space="preserve"> “Your #1 Hub For Pokémon Cards”</w:t>
+        <w:t xml:space="preserve"> “Your #1 Hub </w:t>
+      </w:r>
+      <w:proofErr w:type="gramStart"/>
+      <w:r>
+        <w:t>For</w:t>
+      </w:r>
+      <w:proofErr w:type="gramEnd"/>
+      <w:r>
+        <w:t xml:space="preserve"> Pokémon Cards”</w:t>
       </w:r>
     </w:p>
     <w:p>
@@ -1287,7 +1333,35 @@
           <w:lang w:val="en-CA"/>
         </w:rPr>
         <w:br/>
-        <w:t>marketplace for Pokemon cards as it was a shared interest and we felt that it was a</w:t>
+        <w:t xml:space="preserve">marketplace for </w:t>
+      </w:r>
+      <w:proofErr w:type="spellStart"/>
+      <w:r>
+        <w:rPr>
+          <w:lang w:val="en-CA"/>
+        </w:rPr>
+        <w:t>Pokemon</w:t>
+      </w:r>
+      <w:proofErr w:type="spellEnd"/>
+      <w:r>
+        <w:rPr>
+          <w:lang w:val="en-CA"/>
+        </w:rPr>
+        <w:t xml:space="preserve"> cards as it was a shared </w:t>
+      </w:r>
+      <w:proofErr w:type="gramStart"/>
+      <w:r>
+        <w:rPr>
+          <w:lang w:val="en-CA"/>
+        </w:rPr>
+        <w:t>interest</w:t>
+      </w:r>
+      <w:proofErr w:type="gramEnd"/>
+      <w:r>
+        <w:rPr>
+          <w:lang w:val="en-CA"/>
+        </w:rPr>
+        <w:t xml:space="preserve"> and we felt that it was a</w:t>
       </w:r>
       <w:r>
         <w:rPr>
@@ -1333,14 +1407,56 @@
           <w:lang w:val="en-CA"/>
         </w:rPr>
         <w:br/>
-        <w:t>that we could use for our Pokemon marketplace but ended up finalizing and</w:t>
-      </w:r>
+        <w:t xml:space="preserve">that we could use for our </w:t>
+      </w:r>
+      <w:proofErr w:type="spellStart"/>
       <w:r>
         <w:rPr>
           <w:lang w:val="en-CA"/>
         </w:rPr>
+        <w:t>Pokemon</w:t>
+      </w:r>
+      <w:proofErr w:type="spellEnd"/>
+      <w:r>
+        <w:rPr>
+          <w:lang w:val="en-CA"/>
+        </w:rPr>
+        <w:t xml:space="preserve"> marketplace but ended up finalizing and</w:t>
+      </w:r>
+      <w:r>
+        <w:rPr>
+          <w:lang w:val="en-CA"/>
+        </w:rPr>
         <w:br/>
-        <w:t>choosing the pokemon TCG API. This API provided all of the information we</w:t>
+        <w:t xml:space="preserve">choosing the </w:t>
+      </w:r>
+      <w:proofErr w:type="spellStart"/>
+      <w:r>
+        <w:rPr>
+          <w:lang w:val="en-CA"/>
+        </w:rPr>
+        <w:t>pokemon</w:t>
+      </w:r>
+      <w:proofErr w:type="spellEnd"/>
+      <w:r>
+        <w:rPr>
+          <w:lang w:val="en-CA"/>
+        </w:rPr>
+        <w:t xml:space="preserve"> TCG API. This API provided </w:t>
+      </w:r>
+      <w:proofErr w:type="gramStart"/>
+      <w:r>
+        <w:rPr>
+          <w:lang w:val="en-CA"/>
+        </w:rPr>
+        <w:t>all of</w:t>
+      </w:r>
+      <w:proofErr w:type="gramEnd"/>
+      <w:r>
+        <w:rPr>
+          <w:lang w:val="en-CA"/>
+        </w:rPr>
+        <w:t xml:space="preserve"> the information we</w:t>
       </w:r>
       <w:r>
         <w:rPr>
@@ -1603,7 +1719,15 @@
       <w:bookmarkStart w:id="3" w:name="_Toc174091866"/>
       <w:r>
         <w:lastRenderedPageBreak/>
-        <w:t>Task 4: "Favourites" functionality</w:t>
+        <w:t>Task 4: "</w:t>
+      </w:r>
+      <w:proofErr w:type="spellStart"/>
+      <w:r>
+        <w:t>Favourites</w:t>
+      </w:r>
+      <w:proofErr w:type="spellEnd"/>
+      <w:r>
+        <w:t>" functionality</w:t>
       </w:r>
       <w:bookmarkEnd w:id="3"/>
       <w:r>
@@ -1673,15 +1797,253 @@
         <w:spacing w:after="200" w:line="276" w:lineRule="auto"/>
         <w:rPr>
           <w:rFonts w:asciiTheme="majorHAnsi" w:eastAsiaTheme="majorEastAsia" w:hAnsiTheme="majorHAnsi" w:cstheme="majorBidi"/>
-          <w:b/>
-          <w:bCs/>
           <w:color w:val="365F91" w:themeColor="accent1" w:themeShade="BF"/>
           <w:sz w:val="28"/>
           <w:szCs w:val="28"/>
         </w:rPr>
       </w:pPr>
-      <w:r>
-        <w:br w:type="page"/>
+    </w:p>
+    <w:p>
+      <w:pPr>
+        <w:spacing w:after="200" w:line="276" w:lineRule="auto"/>
+        <w:rPr>
+          <w:rFonts w:asciiTheme="minorHAnsi" w:eastAsiaTheme="majorEastAsia" w:hAnsiTheme="minorHAnsi" w:cstheme="minorHAnsi"/>
+        </w:rPr>
+      </w:pPr>
+      <w:r>
+        <w:rPr>
+          <w:rFonts w:asciiTheme="minorHAnsi" w:eastAsiaTheme="majorEastAsia" w:hAnsiTheme="minorHAnsi" w:cstheme="minorHAnsi"/>
+        </w:rPr>
+        <w:t xml:space="preserve">To ensure only registered users </w:t>
+      </w:r>
+      <w:proofErr w:type="gramStart"/>
+      <w:r>
+        <w:rPr>
+          <w:rFonts w:asciiTheme="minorHAnsi" w:eastAsiaTheme="majorEastAsia" w:hAnsiTheme="minorHAnsi" w:cstheme="minorHAnsi"/>
+        </w:rPr>
+        <w:t>could</w:t>
+      </w:r>
+      <w:proofErr w:type="gramEnd"/>
+      <w:r>
+        <w:rPr>
+          <w:rFonts w:asciiTheme="minorHAnsi" w:eastAsiaTheme="majorEastAsia" w:hAnsiTheme="minorHAnsi" w:cstheme="minorHAnsi"/>
+        </w:rPr>
+        <w:t xml:space="preserve"> access features </w:t>
+      </w:r>
+      <w:proofErr w:type="spellStart"/>
+      <w:r>
+        <w:rPr>
+          <w:rFonts w:asciiTheme="minorHAnsi" w:eastAsiaTheme="majorEastAsia" w:hAnsiTheme="minorHAnsi" w:cstheme="minorHAnsi"/>
+        </w:rPr>
+        <w:t>ike</w:t>
+      </w:r>
+      <w:proofErr w:type="spellEnd"/>
+      <w:r>
+        <w:rPr>
+          <w:rFonts w:asciiTheme="minorHAnsi" w:eastAsiaTheme="majorEastAsia" w:hAnsiTheme="minorHAnsi" w:cstheme="minorHAnsi"/>
+        </w:rPr>
+        <w:t xml:space="preserve"> searching and favoriting </w:t>
+      </w:r>
+      <w:proofErr w:type="spellStart"/>
+      <w:r>
+        <w:rPr>
+          <w:rFonts w:asciiTheme="minorHAnsi" w:eastAsiaTheme="majorEastAsia" w:hAnsiTheme="minorHAnsi" w:cstheme="minorHAnsi"/>
+        </w:rPr>
+        <w:t>Pokemon</w:t>
+      </w:r>
+      <w:proofErr w:type="spellEnd"/>
+      <w:r>
+        <w:rPr>
+          <w:rFonts w:asciiTheme="minorHAnsi" w:eastAsiaTheme="majorEastAsia" w:hAnsiTheme="minorHAnsi" w:cstheme="minorHAnsi"/>
+        </w:rPr>
+        <w:t xml:space="preserve"> cards, we implemented a Route Guard in our app using Next.js and </w:t>
+      </w:r>
+      <w:proofErr w:type="spellStart"/>
+      <w:r>
+        <w:rPr>
+          <w:rFonts w:asciiTheme="minorHAnsi" w:eastAsiaTheme="majorEastAsia" w:hAnsiTheme="minorHAnsi" w:cstheme="minorHAnsi"/>
+        </w:rPr>
+        <w:t>Jotai</w:t>
+      </w:r>
+      <w:proofErr w:type="spellEnd"/>
+      <w:r>
+        <w:rPr>
+          <w:rFonts w:asciiTheme="minorHAnsi" w:eastAsiaTheme="majorEastAsia" w:hAnsiTheme="minorHAnsi" w:cstheme="minorHAnsi"/>
+        </w:rPr>
+        <w:t xml:space="preserve"> to restrict the favorite page and search page to authenticated users only, by redirecting the user to login page when attempting to search or favorite</w:t>
+      </w:r>
+      <w:r>
+        <w:rPr>
+          <w:rFonts w:asciiTheme="minorHAnsi" w:eastAsiaTheme="majorEastAsia" w:hAnsiTheme="minorHAnsi" w:cstheme="minorHAnsi"/>
+        </w:rPr>
+        <w:t>.</w:t>
+      </w:r>
+      <w:r>
+        <w:rPr>
+          <w:rFonts w:asciiTheme="minorHAnsi" w:eastAsiaTheme="majorEastAsia" w:hAnsiTheme="minorHAnsi" w:cstheme="minorHAnsi"/>
+        </w:rPr>
+        <w:br/>
+      </w:r>
+      <w:r>
+        <w:rPr>
+          <w:rFonts w:asciiTheme="minorHAnsi" w:eastAsiaTheme="majorEastAsia" w:hAnsiTheme="minorHAnsi" w:cstheme="minorHAnsi"/>
+        </w:rPr>
+        <w:br/>
+        <w:t>Steps:</w:t>
+      </w:r>
+    </w:p>
+    <w:p>
+      <w:pPr>
+        <w:pStyle w:val="ListParagraph"/>
+        <w:numPr>
+          <w:ilvl w:val="0"/>
+          <w:numId w:val="4"/>
+        </w:numPr>
+        <w:spacing w:after="200" w:line="276" w:lineRule="auto"/>
+        <w:rPr>
+          <w:rFonts w:asciiTheme="minorHAnsi" w:eastAsiaTheme="majorEastAsia" w:hAnsiTheme="minorHAnsi" w:cstheme="minorHAnsi"/>
+        </w:rPr>
+      </w:pPr>
+      <w:r>
+        <w:rPr>
+          <w:rFonts w:asciiTheme="minorHAnsi" w:eastAsiaTheme="majorEastAsia" w:hAnsiTheme="minorHAnsi" w:cstheme="minorHAnsi"/>
+        </w:rPr>
+        <w:t xml:space="preserve">Created RouteGuard.js Component inside components/ folder. It wraps around the main layout and checks user login status using </w:t>
+      </w:r>
+      <w:proofErr w:type="spellStart"/>
+      <w:r>
+        <w:rPr>
+          <w:rFonts w:asciiTheme="minorHAnsi" w:eastAsiaTheme="majorEastAsia" w:hAnsiTheme="minorHAnsi" w:cstheme="minorHAnsi"/>
+        </w:rPr>
+        <w:t>loggedInAtom</w:t>
+      </w:r>
+      <w:proofErr w:type="spellEnd"/>
+      <w:r>
+        <w:rPr>
+          <w:rFonts w:asciiTheme="minorHAnsi" w:eastAsiaTheme="majorEastAsia" w:hAnsiTheme="minorHAnsi" w:cstheme="minorHAnsi"/>
+        </w:rPr>
+        <w:t xml:space="preserve"> from </w:t>
+      </w:r>
+      <w:proofErr w:type="spellStart"/>
+      <w:r>
+        <w:rPr>
+          <w:rFonts w:asciiTheme="minorHAnsi" w:eastAsiaTheme="majorEastAsia" w:hAnsiTheme="minorHAnsi" w:cstheme="minorHAnsi"/>
+        </w:rPr>
+        <w:t>jotai</w:t>
+      </w:r>
+      <w:proofErr w:type="spellEnd"/>
+      <w:r>
+        <w:rPr>
+          <w:rFonts w:asciiTheme="minorHAnsi" w:eastAsiaTheme="majorEastAsia" w:hAnsiTheme="minorHAnsi" w:cstheme="minorHAnsi"/>
+        </w:rPr>
+        <w:t>.</w:t>
+      </w:r>
+    </w:p>
+    <w:p>
+      <w:pPr>
+        <w:pStyle w:val="ListParagraph"/>
+        <w:numPr>
+          <w:ilvl w:val="0"/>
+          <w:numId w:val="4"/>
+        </w:numPr>
+        <w:spacing w:after="200" w:line="276" w:lineRule="auto"/>
+        <w:rPr>
+          <w:rFonts w:asciiTheme="minorHAnsi" w:eastAsiaTheme="majorEastAsia" w:hAnsiTheme="minorHAnsi" w:cstheme="minorHAnsi"/>
+        </w:rPr>
+      </w:pPr>
+      <w:r>
+        <w:rPr>
+          <w:rFonts w:asciiTheme="minorHAnsi" w:eastAsiaTheme="majorEastAsia" w:hAnsiTheme="minorHAnsi" w:cstheme="minorHAnsi"/>
+        </w:rPr>
+        <w:t xml:space="preserve">Used PUBLIC_PATHS array including to only protect the /favorites and /search pages. This made the homepage and public content accessible without </w:t>
+      </w:r>
+      <w:proofErr w:type="spellStart"/>
+      <w:r>
+        <w:rPr>
+          <w:rFonts w:asciiTheme="minorHAnsi" w:eastAsiaTheme="majorEastAsia" w:hAnsiTheme="minorHAnsi" w:cstheme="minorHAnsi"/>
+        </w:rPr>
+        <w:t>foricing</w:t>
+      </w:r>
+      <w:proofErr w:type="spellEnd"/>
+      <w:r>
+        <w:rPr>
+          <w:rFonts w:asciiTheme="minorHAnsi" w:eastAsiaTheme="majorEastAsia" w:hAnsiTheme="minorHAnsi" w:cstheme="minorHAnsi"/>
+        </w:rPr>
+        <w:t xml:space="preserve"> the user to log in immediately.</w:t>
+      </w:r>
+    </w:p>
+    <w:p>
+      <w:pPr>
+        <w:pStyle w:val="ListParagraph"/>
+        <w:numPr>
+          <w:ilvl w:val="0"/>
+          <w:numId w:val="4"/>
+        </w:numPr>
+        <w:spacing w:after="200" w:line="276" w:lineRule="auto"/>
+        <w:rPr>
+          <w:rFonts w:asciiTheme="minorHAnsi" w:eastAsiaTheme="majorEastAsia" w:hAnsiTheme="minorHAnsi" w:cstheme="minorHAnsi"/>
+        </w:rPr>
+      </w:pPr>
+      <w:r>
+        <w:rPr>
+          <w:rFonts w:asciiTheme="minorHAnsi" w:eastAsiaTheme="majorEastAsia" w:hAnsiTheme="minorHAnsi" w:cstheme="minorHAnsi"/>
+        </w:rPr>
+        <w:t xml:space="preserve">Used </w:t>
+      </w:r>
+      <w:proofErr w:type="spellStart"/>
+      <w:r>
+        <w:rPr>
+          <w:rFonts w:asciiTheme="minorHAnsi" w:eastAsiaTheme="majorEastAsia" w:hAnsiTheme="minorHAnsi" w:cstheme="minorHAnsi"/>
+        </w:rPr>
+        <w:t>useEffect</w:t>
+      </w:r>
+      <w:proofErr w:type="spellEnd"/>
+      <w:r>
+        <w:rPr>
+          <w:rFonts w:asciiTheme="minorHAnsi" w:eastAsiaTheme="majorEastAsia" w:hAnsiTheme="minorHAnsi" w:cstheme="minorHAnsi"/>
+        </w:rPr>
+        <w:t xml:space="preserve"> to check login status</w:t>
+      </w:r>
+    </w:p>
+    <w:p>
+      <w:pPr>
+        <w:pStyle w:val="ListParagraph"/>
+        <w:numPr>
+          <w:ilvl w:val="0"/>
+          <w:numId w:val="4"/>
+        </w:numPr>
+        <w:spacing w:after="200" w:line="276" w:lineRule="auto"/>
+        <w:rPr>
+          <w:rFonts w:asciiTheme="minorHAnsi" w:eastAsiaTheme="majorEastAsia" w:hAnsiTheme="minorHAnsi" w:cstheme="minorHAnsi"/>
+        </w:rPr>
+      </w:pPr>
+      <w:r>
+        <w:rPr>
+          <w:rFonts w:asciiTheme="minorHAnsi" w:eastAsiaTheme="majorEastAsia" w:hAnsiTheme="minorHAnsi" w:cstheme="minorHAnsi"/>
+        </w:rPr>
+        <w:t xml:space="preserve">Reused the </w:t>
+      </w:r>
+      <w:proofErr w:type="spellStart"/>
+      <w:proofErr w:type="gramStart"/>
+      <w:r>
+        <w:rPr>
+          <w:rFonts w:asciiTheme="minorHAnsi" w:eastAsiaTheme="majorEastAsia" w:hAnsiTheme="minorHAnsi" w:cstheme="minorHAnsi"/>
+        </w:rPr>
+        <w:t>updateAtoms</w:t>
+      </w:r>
+      <w:proofErr w:type="spellEnd"/>
+      <w:r>
+        <w:rPr>
+          <w:rFonts w:asciiTheme="minorHAnsi" w:eastAsiaTheme="majorEastAsia" w:hAnsiTheme="minorHAnsi" w:cstheme="minorHAnsi"/>
+        </w:rPr>
+        <w:t>(</w:t>
+      </w:r>
+      <w:proofErr w:type="gramEnd"/>
+      <w:r>
+        <w:rPr>
+          <w:rFonts w:asciiTheme="minorHAnsi" w:eastAsiaTheme="majorEastAsia" w:hAnsiTheme="minorHAnsi" w:cstheme="minorHAnsi"/>
+        </w:rPr>
+        <w:t>) function from our login page to re-sync user data (favorites and history) to ensure favorites didn’t disappear after refreshing the page.</w:t>
       </w:r>
     </w:p>
     <w:p>
@@ -1690,7 +2052,6 @@
       </w:pPr>
       <w:bookmarkStart w:id="5" w:name="_Toc174091868"/>
       <w:r>
-        <w:lastRenderedPageBreak/>
         <w:t>Task</w:t>
       </w:r>
       <w:r>
@@ -1713,6 +2074,273 @@
       </w:r>
       <w:r>
         <w:t>deployment</w:t>
+      </w:r>
+      <w:r>
+        <w:t>)</w:t>
+      </w:r>
+    </w:p>
+    <w:p>
+      <w:pPr>
+        <w:spacing w:after="200" w:line="276" w:lineRule="auto"/>
+      </w:pPr>
+    </w:p>
+    <w:p>
+      <w:pPr>
+        <w:spacing w:after="200" w:line="276" w:lineRule="auto"/>
+      </w:pPr>
+      <w:r>
+        <w:t xml:space="preserve">Once the Poke Mart project was initialized, </w:t>
+      </w:r>
+      <w:proofErr w:type="gramStart"/>
+      <w:r>
+        <w:t>added</w:t>
+      </w:r>
+      <w:proofErr w:type="gramEnd"/>
+      <w:r>
+        <w:t xml:space="preserve"> and pushed to </w:t>
+      </w:r>
+      <w:proofErr w:type="spellStart"/>
+      <w:r>
+        <w:t>github</w:t>
+      </w:r>
+      <w:proofErr w:type="spellEnd"/>
+      <w:r>
+        <w:t xml:space="preserve"> repository. Created initial homepage with “Website coming soon!” and deployed to </w:t>
+      </w:r>
+      <w:proofErr w:type="spellStart"/>
+      <w:r>
+        <w:t>Vercel</w:t>
+      </w:r>
+      <w:proofErr w:type="spellEnd"/>
+      <w:r>
+        <w:t>.</w:t>
+      </w:r>
+    </w:p>
+    <w:p>
+      <w:pPr>
+        <w:spacing w:after="200" w:line="276" w:lineRule="auto"/>
+        <w:rPr>
+          <w:rFonts w:asciiTheme="minorHAnsi" w:eastAsiaTheme="majorEastAsia" w:hAnsiTheme="minorHAnsi" w:cstheme="minorHAnsi"/>
+        </w:rPr>
+      </w:pPr>
+      <w:r>
+        <w:rPr>
+          <w:rFonts w:asciiTheme="minorHAnsi" w:eastAsiaTheme="majorEastAsia" w:hAnsiTheme="minorHAnsi" w:cstheme="minorHAnsi"/>
+        </w:rPr>
+        <w:t>Steps:</w:t>
+      </w:r>
+    </w:p>
+    <w:p>
+      <w:pPr>
+        <w:pStyle w:val="ListParagraph"/>
+        <w:numPr>
+          <w:ilvl w:val="0"/>
+          <w:numId w:val="5"/>
+        </w:numPr>
+        <w:spacing w:after="200" w:line="276" w:lineRule="auto"/>
+        <w:rPr>
+          <w:rFonts w:asciiTheme="minorHAnsi" w:eastAsiaTheme="majorEastAsia" w:hAnsiTheme="minorHAnsi" w:cstheme="minorHAnsi"/>
+        </w:rPr>
+      </w:pPr>
+      <w:r>
+        <w:rPr>
+          <w:rFonts w:asciiTheme="minorHAnsi" w:eastAsiaTheme="majorEastAsia" w:hAnsiTheme="minorHAnsi" w:cstheme="minorHAnsi"/>
+        </w:rPr>
+        <w:t xml:space="preserve">Created </w:t>
+      </w:r>
+      <w:proofErr w:type="gramStart"/>
+      <w:r>
+        <w:rPr>
+          <w:rFonts w:asciiTheme="minorHAnsi" w:eastAsiaTheme="majorEastAsia" w:hAnsiTheme="minorHAnsi" w:cstheme="minorHAnsi"/>
+        </w:rPr>
+        <w:t>initial</w:t>
+      </w:r>
+      <w:proofErr w:type="gramEnd"/>
+      <w:r>
+        <w:rPr>
+          <w:rFonts w:asciiTheme="minorHAnsi" w:eastAsiaTheme="majorEastAsia" w:hAnsiTheme="minorHAnsi" w:cstheme="minorHAnsi"/>
+        </w:rPr>
+        <w:t xml:space="preserve"> homepage with </w:t>
+      </w:r>
+      <w:proofErr w:type="gramStart"/>
+      <w:r>
+        <w:rPr>
+          <w:rFonts w:asciiTheme="minorHAnsi" w:eastAsiaTheme="majorEastAsia" w:hAnsiTheme="minorHAnsi" w:cstheme="minorHAnsi"/>
+        </w:rPr>
+        <w:t>initial</w:t>
+      </w:r>
+      <w:proofErr w:type="gramEnd"/>
+      <w:r>
+        <w:rPr>
+          <w:rFonts w:asciiTheme="minorHAnsi" w:eastAsiaTheme="majorEastAsia" w:hAnsiTheme="minorHAnsi" w:cstheme="minorHAnsi"/>
+        </w:rPr>
+        <w:t xml:space="preserve"> message.</w:t>
+      </w:r>
+    </w:p>
+    <w:p>
+      <w:pPr>
+        <w:pStyle w:val="ListParagraph"/>
+        <w:numPr>
+          <w:ilvl w:val="0"/>
+          <w:numId w:val="5"/>
+        </w:numPr>
+        <w:spacing w:after="200" w:line="276" w:lineRule="auto"/>
+        <w:rPr>
+          <w:rFonts w:asciiTheme="minorHAnsi" w:eastAsiaTheme="majorEastAsia" w:hAnsiTheme="minorHAnsi" w:cstheme="minorHAnsi"/>
+        </w:rPr>
+      </w:pPr>
+      <w:r>
+        <w:rPr>
+          <w:rFonts w:asciiTheme="minorHAnsi" w:eastAsiaTheme="majorEastAsia" w:hAnsiTheme="minorHAnsi" w:cstheme="minorHAnsi"/>
+        </w:rPr>
+        <w:t>Pushed our code to GitHub under a private repository</w:t>
+      </w:r>
+    </w:p>
+    <w:p>
+      <w:pPr>
+        <w:pStyle w:val="ListParagraph"/>
+        <w:numPr>
+          <w:ilvl w:val="0"/>
+          <w:numId w:val="5"/>
+        </w:numPr>
+        <w:spacing w:after="200" w:line="276" w:lineRule="auto"/>
+        <w:rPr>
+          <w:rFonts w:asciiTheme="minorHAnsi" w:eastAsiaTheme="majorEastAsia" w:hAnsiTheme="minorHAnsi" w:cstheme="minorHAnsi"/>
+        </w:rPr>
+      </w:pPr>
+      <w:r>
+        <w:rPr>
+          <w:rFonts w:asciiTheme="minorHAnsi" w:eastAsiaTheme="majorEastAsia" w:hAnsiTheme="minorHAnsi" w:cstheme="minorHAnsi"/>
+        </w:rPr>
+        <w:t>Signed into vercel.com using GitHub authentication</w:t>
+      </w:r>
+    </w:p>
+    <w:p>
+      <w:pPr>
+        <w:pStyle w:val="ListParagraph"/>
+        <w:numPr>
+          <w:ilvl w:val="0"/>
+          <w:numId w:val="5"/>
+        </w:numPr>
+        <w:spacing w:after="200" w:line="276" w:lineRule="auto"/>
+        <w:rPr>
+          <w:rFonts w:asciiTheme="minorHAnsi" w:eastAsiaTheme="majorEastAsia" w:hAnsiTheme="minorHAnsi" w:cstheme="minorHAnsi"/>
+        </w:rPr>
+      </w:pPr>
+      <w:r>
+        <w:rPr>
+          <w:rFonts w:asciiTheme="minorHAnsi" w:eastAsiaTheme="majorEastAsia" w:hAnsiTheme="minorHAnsi" w:cstheme="minorHAnsi"/>
+        </w:rPr>
+        <w:t xml:space="preserve">Imported our GitHub repo to </w:t>
+      </w:r>
+      <w:proofErr w:type="spellStart"/>
+      <w:r>
+        <w:rPr>
+          <w:rFonts w:asciiTheme="minorHAnsi" w:eastAsiaTheme="majorEastAsia" w:hAnsiTheme="minorHAnsi" w:cstheme="minorHAnsi"/>
+        </w:rPr>
+        <w:t>Vercel</w:t>
+      </w:r>
+      <w:proofErr w:type="spellEnd"/>
+      <w:r>
+        <w:rPr>
+          <w:rFonts w:asciiTheme="minorHAnsi" w:eastAsiaTheme="majorEastAsia" w:hAnsiTheme="minorHAnsi" w:cstheme="minorHAnsi"/>
+        </w:rPr>
+        <w:t xml:space="preserve"> and selected the correct project directory to deploy.</w:t>
+      </w:r>
+    </w:p>
+    <w:p>
+      <w:pPr>
+        <w:pStyle w:val="ListParagraph"/>
+        <w:numPr>
+          <w:ilvl w:val="0"/>
+          <w:numId w:val="5"/>
+        </w:numPr>
+        <w:spacing w:after="200" w:line="276" w:lineRule="auto"/>
+        <w:rPr>
+          <w:rFonts w:asciiTheme="minorHAnsi" w:eastAsiaTheme="majorEastAsia" w:hAnsiTheme="minorHAnsi" w:cstheme="minorHAnsi"/>
+        </w:rPr>
+      </w:pPr>
+      <w:r>
+        <w:rPr>
+          <w:rFonts w:asciiTheme="minorHAnsi" w:eastAsiaTheme="majorEastAsia" w:hAnsiTheme="minorHAnsi" w:cstheme="minorHAnsi"/>
+        </w:rPr>
+        <w:t>Clicked “Deploy”</w:t>
+      </w:r>
+    </w:p>
+    <w:p>
+      <w:pPr>
+        <w:pStyle w:val="ListParagraph"/>
+        <w:numPr>
+          <w:ilvl w:val="0"/>
+          <w:numId w:val="5"/>
+        </w:numPr>
+        <w:spacing w:after="200" w:line="276" w:lineRule="auto"/>
+        <w:rPr>
+          <w:rFonts w:asciiTheme="minorHAnsi" w:eastAsiaTheme="majorEastAsia" w:hAnsiTheme="minorHAnsi" w:cstheme="minorHAnsi"/>
+        </w:rPr>
+      </w:pPr>
+      <w:proofErr w:type="spellStart"/>
+      <w:r>
+        <w:rPr>
+          <w:rFonts w:asciiTheme="minorHAnsi" w:eastAsiaTheme="majorEastAsia" w:hAnsiTheme="minorHAnsi" w:cstheme="minorHAnsi"/>
+        </w:rPr>
+        <w:t>Vercel</w:t>
+      </w:r>
+      <w:proofErr w:type="spellEnd"/>
+      <w:r>
+        <w:rPr>
+          <w:rFonts w:asciiTheme="minorHAnsi" w:eastAsiaTheme="majorEastAsia" w:hAnsiTheme="minorHAnsi" w:cstheme="minorHAnsi"/>
+        </w:rPr>
+        <w:t xml:space="preserve"> generated live URL that automatically updates </w:t>
+      </w:r>
+      <w:proofErr w:type="spellStart"/>
+      <w:proofErr w:type="gramStart"/>
+      <w:r>
+        <w:rPr>
+          <w:rFonts w:asciiTheme="minorHAnsi" w:eastAsiaTheme="majorEastAsia" w:hAnsiTheme="minorHAnsi" w:cstheme="minorHAnsi"/>
+        </w:rPr>
+        <w:t>evertime</w:t>
+      </w:r>
+      <w:proofErr w:type="spellEnd"/>
+      <w:proofErr w:type="gramEnd"/>
+      <w:r>
+        <w:rPr>
+          <w:rFonts w:asciiTheme="minorHAnsi" w:eastAsiaTheme="majorEastAsia" w:hAnsiTheme="minorHAnsi" w:cstheme="minorHAnsi"/>
+        </w:rPr>
+        <w:t xml:space="preserve"> we push to main.</w:t>
+      </w:r>
+    </w:p>
+    <w:p>
+      <w:pPr>
+        <w:spacing w:after="200" w:line="276" w:lineRule="auto"/>
+        <w:ind w:left="360"/>
+        <w:rPr>
+          <w:rFonts w:asciiTheme="minorHAnsi" w:eastAsiaTheme="majorEastAsia" w:hAnsiTheme="minorHAnsi" w:cstheme="minorHAnsi"/>
+        </w:rPr>
+      </w:pPr>
+      <w:r>
+        <w:rPr>
+          <w:rFonts w:asciiTheme="minorHAnsi" w:eastAsiaTheme="majorEastAsia" w:hAnsiTheme="minorHAnsi" w:cstheme="minorHAnsi"/>
+        </w:rPr>
+        <w:t>*Learned how to read, understand, and debug deployment errors</w:t>
+      </w:r>
+    </w:p>
+    <w:p>
+      <w:pPr>
+        <w:pStyle w:val="Heading1"/>
+      </w:pPr>
+      <w:bookmarkStart w:id="6" w:name="_Toc174091869"/>
+      <w:r>
+        <w:t>Bonus questions</w:t>
+      </w:r>
+      <w:bookmarkEnd w:id="6"/>
+    </w:p>
+    <w:p>
+      <w:r>
+        <w:t xml:space="preserve">(Describe the major steps for designing the </w:t>
+      </w:r>
+      <w:r>
+        <w:t>bonus question</w:t>
       </w:r>
       <w:r>
         <w:t>)</w:t>
@@ -1731,6 +2359,7 @@
         </w:rPr>
       </w:pPr>
       <w:r>
+        <w:lastRenderedPageBreak/>
         <w:br w:type="page"/>
       </w:r>
     </w:p>
@@ -1738,23 +2367,69 @@
       <w:pPr>
         <w:pStyle w:val="Heading1"/>
       </w:pPr>
-      <w:bookmarkStart w:id="6" w:name="_Toc174091869"/>
+      <w:bookmarkStart w:id="7" w:name="_Toc174091870"/>
       <w:r>
         <w:lastRenderedPageBreak/>
-        <w:t>Bonus questions</w:t>
-      </w:r>
-      <w:bookmarkEnd w:id="6"/>
-    </w:p>
-    <w:p>
-      <w:r>
-        <w:t xml:space="preserve">(Describe the major steps for designing the </w:t>
-      </w:r>
-      <w:r>
-        <w:t>bonus question</w:t>
-      </w:r>
-      <w:r>
-        <w:t>)</w:t>
-      </w:r>
+        <w:t>Project planning/sharing tasks</w:t>
+      </w:r>
+      <w:bookmarkEnd w:id="7"/>
+    </w:p>
+    <w:p>
+      <w:pPr>
+        <w:spacing w:after="200" w:line="276" w:lineRule="auto"/>
+      </w:pPr>
+      <w:r>
+        <w:t xml:space="preserve">(Describe how did you </w:t>
+      </w:r>
+      <w:r>
+        <w:t>divided</w:t>
+      </w:r>
+      <w:r>
+        <w:t xml:space="preserve"> the work and did project planning. Have you changed the day-1-planning/</w:t>
+      </w:r>
+      <w:proofErr w:type="spellStart"/>
+      <w:r>
+        <w:t>milstones</w:t>
+      </w:r>
+      <w:proofErr w:type="spellEnd"/>
+      <w:r>
+        <w:t>/deliverables that we did at the beginning of project in the class?)</w:t>
+      </w:r>
+    </w:p>
+    <w:p>
+      <w:pPr>
+        <w:spacing w:after="200" w:line="276" w:lineRule="auto"/>
+      </w:pPr>
+      <w:r>
+        <w:br w:type="page"/>
+      </w:r>
+    </w:p>
+    <w:p>
+      <w:pPr>
+        <w:pStyle w:val="Heading1"/>
+      </w:pPr>
+      <w:bookmarkStart w:id="8" w:name="_Toc174091871"/>
+      <w:r>
+        <w:lastRenderedPageBreak/>
+        <w:t xml:space="preserve">Project </w:t>
+      </w:r>
+      <w:r>
+        <w:t>performance check</w:t>
+      </w:r>
+      <w:bookmarkEnd w:id="8"/>
+    </w:p>
+    <w:p>
+      <w:pPr>
+        <w:spacing w:after="200" w:line="276" w:lineRule="auto"/>
+      </w:pPr>
+      <w:r>
+        <w:t xml:space="preserve">(check your project performance using google lighthouse and add the screenshot of your current app status </w:t>
+      </w:r>
+      <w:proofErr w:type="gramStart"/>
+      <w:r>
+        <w:t>here )</w:t>
+      </w:r>
+      <w:proofErr w:type="gramEnd"/>
     </w:p>
     <w:p>
       <w:pPr>
@@ -1776,77 +2451,6 @@
       <w:pPr>
         <w:pStyle w:val="Heading1"/>
       </w:pPr>
-      <w:bookmarkStart w:id="7" w:name="_Toc174091870"/>
-      <w:r>
-        <w:lastRenderedPageBreak/>
-        <w:t>Project planning/sharing tasks</w:t>
-      </w:r>
-      <w:bookmarkEnd w:id="7"/>
-    </w:p>
-    <w:p>
-      <w:pPr>
-        <w:spacing w:after="200" w:line="276" w:lineRule="auto"/>
-      </w:pPr>
-      <w:r>
-        <w:t xml:space="preserve">(Describe how did you </w:t>
-      </w:r>
-      <w:r>
-        <w:t>divided</w:t>
-      </w:r>
-      <w:r>
-        <w:t xml:space="preserve"> the work and did project planning. Have you changed the day-1-planning/milstones/deliverables that we did at the beginning of project in the class?)</w:t>
-      </w:r>
-    </w:p>
-    <w:p>
-      <w:pPr>
-        <w:spacing w:after="200" w:line="276" w:lineRule="auto"/>
-      </w:pPr>
-      <w:r>
-        <w:br w:type="page"/>
-      </w:r>
-    </w:p>
-    <w:p>
-      <w:pPr>
-        <w:pStyle w:val="Heading1"/>
-      </w:pPr>
-      <w:bookmarkStart w:id="8" w:name="_Toc174091871"/>
-      <w:r>
-        <w:lastRenderedPageBreak/>
-        <w:t xml:space="preserve">Project </w:t>
-      </w:r>
-      <w:r>
-        <w:t>performance check</w:t>
-      </w:r>
-      <w:bookmarkEnd w:id="8"/>
-    </w:p>
-    <w:p>
-      <w:pPr>
-        <w:spacing w:after="200" w:line="276" w:lineRule="auto"/>
-      </w:pPr>
-      <w:r>
-        <w:t>(check your project performance using google lighthouse and add the screenshot of your current app status here )</w:t>
-      </w:r>
-    </w:p>
-    <w:p>
-      <w:pPr>
-        <w:spacing w:after="200" w:line="276" w:lineRule="auto"/>
-        <w:rPr>
-          <w:rFonts w:asciiTheme="majorHAnsi" w:eastAsiaTheme="majorEastAsia" w:hAnsiTheme="majorHAnsi" w:cstheme="majorBidi"/>
-          <w:b/>
-          <w:bCs/>
-          <w:color w:val="365F91" w:themeColor="accent1" w:themeShade="BF"/>
-          <w:sz w:val="28"/>
-          <w:szCs w:val="28"/>
-        </w:rPr>
-      </w:pPr>
-      <w:r>
-        <w:br w:type="page"/>
-      </w:r>
-    </w:p>
-    <w:p>
-      <w:pPr>
-        <w:pStyle w:val="Heading1"/>
-      </w:pPr>
       <w:bookmarkStart w:id="9" w:name="_Toc174091872"/>
       <w:r>
         <w:lastRenderedPageBreak/>
@@ -1865,7 +2469,11 @@
         <w:t>, share your feedback</w:t>
       </w:r>
       <w:r>
-        <w:t xml:space="preserve"> on how this project was align with the course objective and how do you think the project can be changed to provide a better experience</w:t>
+        <w:t xml:space="preserve"> on how this project was align with the course objective and how do you think the project can be changed to provide a better </w:t>
+      </w:r>
+      <w:proofErr w:type="gramStart"/>
+      <w:r>
+        <w:t>experience</w:t>
       </w:r>
       <w:r>
         <w:t>,</w:t>
@@ -1874,7 +2482,11 @@
         <w:t xml:space="preserve"> </w:t>
       </w:r>
       <w:r>
-        <w:t xml:space="preserve"> …)</w:t>
+        <w:t xml:space="preserve"> …</w:t>
+      </w:r>
+      <w:proofErr w:type="gramEnd"/>
+      <w:r>
+        <w:t>)</w:t>
       </w:r>
     </w:p>
     <w:p/>
@@ -2022,6 +2634,95 @@
 <file path=word/numbering.xml><?xml version="1.0" encoding="utf-8"?>
 <w:numbering xmlns:wpc="http://schemas.microsoft.com/office/word/2010/wordprocessingCanvas" xmlns:cx="http://schemas.microsoft.com/office/drawing/2014/chartex" xmlns:cx1="http://schemas.microsoft.com/office/drawing/2015/9/8/chartex" xmlns:cx2="http://schemas.microsoft.com/office/drawing/2015/10/21/chartex" xmlns:cx3="http://schemas.microsoft.com/office/drawing/2016/5/9/chartex" xmlns:cx4="http://schemas.microsoft.com/office/drawing/2016/5/10/chartex" xmlns:cx5="http://schemas.microsoft.com/office/drawing/2016/5/11/chartex" xmlns:cx6="http://schemas.microsoft.com/office/drawing/2016/5/12/chartex" xmlns:cx7="http://schemas.microsoft.com/office/drawing/2016/5/13/chartex" xmlns:cx8="http://schemas.microsoft.com/office/drawing/2016/5/14/chartex" xmlns:mc="http://schemas.openxmlformats.org/markup-compatibility/2006" xmlns:aink="http://schemas.microsoft.com/office/drawing/2016/ink" xmlns:am3d="http://schemas.microsoft.com/office/drawing/2017/model3d" xmlns:o="urn:schemas-microsoft-com:office:office" xmlns:oel="http://schemas.microsoft.com/office/2019/extlst" xmlns:r="http://schemas.openxmlformats.org/officeDocument/2006/relationships" xmlns:m="http://schemas.openxmlformats.org/officeDocument/2006/math" xmlns:v="urn:schemas-microsoft-com:vml" xmlns:wp14="http://schemas.microsoft.com/office/word/2010/wordprocessingDrawing" xmlns:wp="http://schemas.openxmlformats.org/drawingml/2006/wordprocessingDrawing" xmlns:w10="urn:schemas-microsoft-com:office:word" xmlns:w="http://schemas.openxmlformats.org/wordprocessingml/2006/main" xmlns:w14="http://schemas.microsoft.com/office/word/2010/wordml" xmlns:w15="http://schemas.microsoft.com/office/word/2012/wordml" xmlns:w16cex="http://schemas.microsoft.com/office/word/2018/wordml/cex" xmlns:w16cid="http://schemas.microsoft.com/office/word/2016/wordml/cid" xmlns:w16="http://schemas.microsoft.com/office/word/2018/wordml" xmlns:w16du="http://schemas.microsoft.com/office/word/2023/wordml/word16du" xmlns:w16sdtdh="http://schemas.microsoft.com/office/word/2020/wordml/sdtdatahash" xmlns:w16sdtfl="http://schemas.microsoft.com/office/word/2024/wordml/sdtformatlock" xmlns:w16se="http://schemas.microsoft.com/office/word/2015/wordml/symex" xmlns:wpg="http://schemas.microsoft.com/office/word/2010/wordprocessingGroup" xmlns:wpi="http://schemas.microsoft.com/office/word/2010/wordprocessingInk" xmlns:wne="http://schemas.microsoft.com/office/word/2006/wordml" xmlns:wps="http://schemas.microsoft.com/office/word/2010/wordprocessingShape" mc:Ignorable="w14 w15 w16se w16cid w16 w16cex w16sdtdh w16sdtfl w16du wp14">
   <w:abstractNum w:abstractNumId="0" w15:restartNumberingAfterBreak="0">
+    <w:nsid w:val="20E24455"/>
+    <w:multiLevelType w:val="hybridMultilevel"/>
+    <w:tmpl w:val="B760942E"/>
+    <w:lvl w:ilvl="0" w:tplc="5E88E5AC">
+      <w:start w:val="1"/>
+      <w:numFmt w:val="decimal"/>
+      <w:lvlText w:val="%1-"/>
+      <w:lvlJc w:val="left"/>
+      <w:pPr>
+        <w:ind w:left="720" w:hanging="360"/>
+      </w:pPr>
+      <w:rPr>
+        <w:rFonts w:hint="default"/>
+      </w:rPr>
+    </w:lvl>
+    <w:lvl w:ilvl="1" w:tplc="10090019" w:tentative="1">
+      <w:start w:val="1"/>
+      <w:numFmt w:val="lowerLetter"/>
+      <w:lvlText w:val="%2."/>
+      <w:lvlJc w:val="left"/>
+      <w:pPr>
+        <w:ind w:left="1440" w:hanging="360"/>
+      </w:pPr>
+    </w:lvl>
+    <w:lvl w:ilvl="2" w:tplc="1009001B" w:tentative="1">
+      <w:start w:val="1"/>
+      <w:numFmt w:val="lowerRoman"/>
+      <w:lvlText w:val="%3."/>
+      <w:lvlJc w:val="right"/>
+      <w:pPr>
+        <w:ind w:left="2160" w:hanging="180"/>
+      </w:pPr>
+    </w:lvl>
+    <w:lvl w:ilvl="3" w:tplc="1009000F" w:tentative="1">
+      <w:start w:val="1"/>
+      <w:numFmt w:val="decimal"/>
+      <w:lvlText w:val="%4."/>
+      <w:lvlJc w:val="left"/>
+      <w:pPr>
+        <w:ind w:left="2880" w:hanging="360"/>
+      </w:pPr>
+    </w:lvl>
+    <w:lvl w:ilvl="4" w:tplc="10090019" w:tentative="1">
+      <w:start w:val="1"/>
+      <w:numFmt w:val="lowerLetter"/>
+      <w:lvlText w:val="%5."/>
+      <w:lvlJc w:val="left"/>
+      <w:pPr>
+        <w:ind w:left="3600" w:hanging="360"/>
+      </w:pPr>
+    </w:lvl>
+    <w:lvl w:ilvl="5" w:tplc="1009001B" w:tentative="1">
+      <w:start w:val="1"/>
+      <w:numFmt w:val="lowerRoman"/>
+      <w:lvlText w:val="%6."/>
+      <w:lvlJc w:val="right"/>
+      <w:pPr>
+        <w:ind w:left="4320" w:hanging="180"/>
+      </w:pPr>
+    </w:lvl>
+    <w:lvl w:ilvl="6" w:tplc="1009000F" w:tentative="1">
+      <w:start w:val="1"/>
+      <w:numFmt w:val="decimal"/>
+      <w:lvlText w:val="%7."/>
+      <w:lvlJc w:val="left"/>
+      <w:pPr>
+        <w:ind w:left="5040" w:hanging="360"/>
+      </w:pPr>
+    </w:lvl>
+    <w:lvl w:ilvl="7" w:tplc="10090019" w:tentative="1">
+      <w:start w:val="1"/>
+      <w:numFmt w:val="lowerLetter"/>
+      <w:lvlText w:val="%8."/>
+      <w:lvlJc w:val="left"/>
+      <w:pPr>
+        <w:ind w:left="5760" w:hanging="360"/>
+      </w:pPr>
+    </w:lvl>
+    <w:lvl w:ilvl="8" w:tplc="1009001B" w:tentative="1">
+      <w:start w:val="1"/>
+      <w:numFmt w:val="lowerRoman"/>
+      <w:lvlText w:val="%9."/>
+      <w:lvlJc w:val="right"/>
+      <w:pPr>
+        <w:ind w:left="6480" w:hanging="180"/>
+      </w:pPr>
+    </w:lvl>
+  </w:abstractNum>
+  <w:abstractNum w:abstractNumId="1" w15:restartNumberingAfterBreak="0">
     <w:nsid w:val="2BE06AEC"/>
     <w:multiLevelType w:val="hybridMultilevel"/>
     <w:tmpl w:val="22BE4CBA"/>
@@ -2111,7 +2812,7 @@
       </w:pPr>
     </w:lvl>
   </w:abstractNum>
-  <w:abstractNum w:abstractNumId="1" w15:restartNumberingAfterBreak="0">
+  <w:abstractNum w:abstractNumId="2" w15:restartNumberingAfterBreak="0">
     <w:nsid w:val="3C44366F"/>
     <w:multiLevelType w:val="hybridMultilevel"/>
     <w:tmpl w:val="F85809C2"/>
@@ -2200,10 +2901,200 @@
       </w:pPr>
     </w:lvl>
   </w:abstractNum>
+  <w:abstractNum w:abstractNumId="3" w15:restartNumberingAfterBreak="0">
+    <w:nsid w:val="61BA61FB"/>
+    <w:multiLevelType w:val="hybridMultilevel"/>
+    <w:tmpl w:val="8B6AE78C"/>
+    <w:lvl w:ilvl="0" w:tplc="6D6C2908">
+      <w:start w:val="1"/>
+      <w:numFmt w:val="decimal"/>
+      <w:lvlText w:val="%1-"/>
+      <w:lvlJc w:val="left"/>
+      <w:pPr>
+        <w:ind w:left="720" w:hanging="360"/>
+      </w:pPr>
+      <w:rPr>
+        <w:rFonts w:hint="default"/>
+      </w:rPr>
+    </w:lvl>
+    <w:lvl w:ilvl="1" w:tplc="10090019">
+      <w:start w:val="1"/>
+      <w:numFmt w:val="lowerLetter"/>
+      <w:lvlText w:val="%2."/>
+      <w:lvlJc w:val="left"/>
+      <w:pPr>
+        <w:ind w:left="1440" w:hanging="360"/>
+      </w:pPr>
+    </w:lvl>
+    <w:lvl w:ilvl="2" w:tplc="1009001B" w:tentative="1">
+      <w:start w:val="1"/>
+      <w:numFmt w:val="lowerRoman"/>
+      <w:lvlText w:val="%3."/>
+      <w:lvlJc w:val="right"/>
+      <w:pPr>
+        <w:ind w:left="2160" w:hanging="180"/>
+      </w:pPr>
+    </w:lvl>
+    <w:lvl w:ilvl="3" w:tplc="1009000F" w:tentative="1">
+      <w:start w:val="1"/>
+      <w:numFmt w:val="decimal"/>
+      <w:lvlText w:val="%4."/>
+      <w:lvlJc w:val="left"/>
+      <w:pPr>
+        <w:ind w:left="2880" w:hanging="360"/>
+      </w:pPr>
+    </w:lvl>
+    <w:lvl w:ilvl="4" w:tplc="10090019" w:tentative="1">
+      <w:start w:val="1"/>
+      <w:numFmt w:val="lowerLetter"/>
+      <w:lvlText w:val="%5."/>
+      <w:lvlJc w:val="left"/>
+      <w:pPr>
+        <w:ind w:left="3600" w:hanging="360"/>
+      </w:pPr>
+    </w:lvl>
+    <w:lvl w:ilvl="5" w:tplc="1009001B" w:tentative="1">
+      <w:start w:val="1"/>
+      <w:numFmt w:val="lowerRoman"/>
+      <w:lvlText w:val="%6."/>
+      <w:lvlJc w:val="right"/>
+      <w:pPr>
+        <w:ind w:left="4320" w:hanging="180"/>
+      </w:pPr>
+    </w:lvl>
+    <w:lvl w:ilvl="6" w:tplc="1009000F" w:tentative="1">
+      <w:start w:val="1"/>
+      <w:numFmt w:val="decimal"/>
+      <w:lvlText w:val="%7."/>
+      <w:lvlJc w:val="left"/>
+      <w:pPr>
+        <w:ind w:left="5040" w:hanging="360"/>
+      </w:pPr>
+    </w:lvl>
+    <w:lvl w:ilvl="7" w:tplc="10090019" w:tentative="1">
+      <w:start w:val="1"/>
+      <w:numFmt w:val="lowerLetter"/>
+      <w:lvlText w:val="%8."/>
+      <w:lvlJc w:val="left"/>
+      <w:pPr>
+        <w:ind w:left="5760" w:hanging="360"/>
+      </w:pPr>
+    </w:lvl>
+    <w:lvl w:ilvl="8" w:tplc="1009001B" w:tentative="1">
+      <w:start w:val="1"/>
+      <w:numFmt w:val="lowerRoman"/>
+      <w:lvlText w:val="%9."/>
+      <w:lvlJc w:val="right"/>
+      <w:pPr>
+        <w:ind w:left="6480" w:hanging="180"/>
+      </w:pPr>
+    </w:lvl>
+  </w:abstractNum>
+  <w:abstractNum w:abstractNumId="4" w15:restartNumberingAfterBreak="0">
+    <w:nsid w:val="68D91E08"/>
+    <w:multiLevelType w:val="hybridMultilevel"/>
+    <w:tmpl w:val="19C4FDF6"/>
+    <w:lvl w:ilvl="0" w:tplc="8BE088F2">
+      <w:start w:val="1"/>
+      <w:numFmt w:val="decimal"/>
+      <w:lvlText w:val="%1-"/>
+      <w:lvlJc w:val="left"/>
+      <w:pPr>
+        <w:ind w:left="720" w:hanging="360"/>
+      </w:pPr>
+      <w:rPr>
+        <w:rFonts w:ascii="Times New Roman" w:eastAsia="Times New Roman" w:hAnsi="Times New Roman" w:cs="Times New Roman" w:hint="default"/>
+        <w:b w:val="0"/>
+        <w:color w:val="auto"/>
+        <w:sz w:val="24"/>
+      </w:rPr>
+    </w:lvl>
+    <w:lvl w:ilvl="1" w:tplc="10090019" w:tentative="1">
+      <w:start w:val="1"/>
+      <w:numFmt w:val="lowerLetter"/>
+      <w:lvlText w:val="%2."/>
+      <w:lvlJc w:val="left"/>
+      <w:pPr>
+        <w:ind w:left="1440" w:hanging="360"/>
+      </w:pPr>
+    </w:lvl>
+    <w:lvl w:ilvl="2" w:tplc="1009001B" w:tentative="1">
+      <w:start w:val="1"/>
+      <w:numFmt w:val="lowerRoman"/>
+      <w:lvlText w:val="%3."/>
+      <w:lvlJc w:val="right"/>
+      <w:pPr>
+        <w:ind w:left="2160" w:hanging="180"/>
+      </w:pPr>
+    </w:lvl>
+    <w:lvl w:ilvl="3" w:tplc="1009000F" w:tentative="1">
+      <w:start w:val="1"/>
+      <w:numFmt w:val="decimal"/>
+      <w:lvlText w:val="%4."/>
+      <w:lvlJc w:val="left"/>
+      <w:pPr>
+        <w:ind w:left="2880" w:hanging="360"/>
+      </w:pPr>
+    </w:lvl>
+    <w:lvl w:ilvl="4" w:tplc="10090019" w:tentative="1">
+      <w:start w:val="1"/>
+      <w:numFmt w:val="lowerLetter"/>
+      <w:lvlText w:val="%5."/>
+      <w:lvlJc w:val="left"/>
+      <w:pPr>
+        <w:ind w:left="3600" w:hanging="360"/>
+      </w:pPr>
+    </w:lvl>
+    <w:lvl w:ilvl="5" w:tplc="1009001B" w:tentative="1">
+      <w:start w:val="1"/>
+      <w:numFmt w:val="lowerRoman"/>
+      <w:lvlText w:val="%6."/>
+      <w:lvlJc w:val="right"/>
+      <w:pPr>
+        <w:ind w:left="4320" w:hanging="180"/>
+      </w:pPr>
+    </w:lvl>
+    <w:lvl w:ilvl="6" w:tplc="1009000F" w:tentative="1">
+      <w:start w:val="1"/>
+      <w:numFmt w:val="decimal"/>
+      <w:lvlText w:val="%7."/>
+      <w:lvlJc w:val="left"/>
+      <w:pPr>
+        <w:ind w:left="5040" w:hanging="360"/>
+      </w:pPr>
+    </w:lvl>
+    <w:lvl w:ilvl="7" w:tplc="10090019" w:tentative="1">
+      <w:start w:val="1"/>
+      <w:numFmt w:val="lowerLetter"/>
+      <w:lvlText w:val="%8."/>
+      <w:lvlJc w:val="left"/>
+      <w:pPr>
+        <w:ind w:left="5760" w:hanging="360"/>
+      </w:pPr>
+    </w:lvl>
+    <w:lvl w:ilvl="8" w:tplc="1009001B" w:tentative="1">
+      <w:start w:val="1"/>
+      <w:numFmt w:val="lowerRoman"/>
+      <w:lvlText w:val="%9."/>
+      <w:lvlJc w:val="right"/>
+      <w:pPr>
+        <w:ind w:left="6480" w:hanging="180"/>
+      </w:pPr>
+    </w:lvl>
+  </w:abstractNum>
   <w:num w:numId="1" w16cid:durableId="1196961850">
+    <w:abstractNumId w:val="2"/>
+  </w:num>
+  <w:num w:numId="2" w16cid:durableId="602229704">
     <w:abstractNumId w:val="1"/>
   </w:num>
-  <w:num w:numId="2" w16cid:durableId="602229704">
+  <w:num w:numId="3" w16cid:durableId="1783069131">
+    <w:abstractNumId w:val="4"/>
+  </w:num>
+  <w:num w:numId="4" w16cid:durableId="737090522">
+    <w:abstractNumId w:val="3"/>
+  </w:num>
+  <w:num w:numId="5" w16cid:durableId="1392846043">
     <w:abstractNumId w:val="0"/>
   </w:num>
 </w:numbering>
@@ -2643,6 +3534,7 @@
   <w:style w:type="character" w:default="1" w:styleId="DefaultParagraphFont">
     <w:name w:val="Default Paragraph Font"/>
     <w:uiPriority w:val="1"/>
+    <w:semiHidden/>
     <w:unhideWhenUsed/>
   </w:style>
   <w:style w:type="table" w:default="1" w:styleId="TableNormal">
@@ -2983,6 +3875,7 @@
     <w:rsidRoot w:val="00ED0190"/>
     <w:rsid w:val="00255968"/>
     <w:rsid w:val="00377BF2"/>
+    <w:rsid w:val="00667F72"/>
     <w:rsid w:val="006C0893"/>
     <w:rsid w:val="00751D62"/>
     <w:rsid w:val="00860631"/>
@@ -2991,6 +3884,7 @@
     <w:rsid w:val="00A77FE4"/>
     <w:rsid w:val="00B40E39"/>
     <w:rsid w:val="00C94076"/>
+    <w:rsid w:val="00CC0D78"/>
     <w:rsid w:val="00CF1DC4"/>
     <w:rsid w:val="00D75E43"/>
     <w:rsid w:val="00ED0190"/>

</xml_diff>

<commit_message>
Added planning chnages from previous commit
</commit_message>
<xml_diff>
--- a/Phase4Docs/WEB422-Project-Report.docx
+++ b/Phase4Docs/WEB422-Project-Report.docx
@@ -2100,16 +2100,115 @@
         <w:spacing w:after="200" w:line="276" w:lineRule="auto"/>
       </w:pPr>
       <w:r>
+        <w:t xml:space="preserve">We started the project by drafting initial planning and distribution of some tasks. We changed after that to using Jira, and it was easier to manage our tasks. </w:t>
+      </w:r>
+    </w:p>
+    <w:p>
+      <w:pPr>
+        <w:spacing w:after="200" w:line="276" w:lineRule="auto"/>
+      </w:pPr>
+      <w:r>
+        <w:t>Steps of using Jira:</w:t>
+      </w:r>
+      <w:r>
+        <w:br/>
+      </w:r>
+    </w:p>
+    <w:p>
+      <w:pPr>
+        <w:pStyle w:val="ListParagraph"/>
+        <w:numPr>
+          <w:ilvl w:val="0"/>
+          <w:numId w:val="6"/>
+        </w:numPr>
+        <w:spacing w:after="200" w:line="276" w:lineRule="auto"/>
+      </w:pPr>
+      <w:r>
+        <w:t>Used already created team account</w:t>
+      </w:r>
+    </w:p>
+    <w:p>
+      <w:pPr>
+        <w:pStyle w:val="ListParagraph"/>
+        <w:numPr>
+          <w:ilvl w:val="0"/>
+          <w:numId w:val="6"/>
+        </w:numPr>
+        <w:spacing w:after="200" w:line="276" w:lineRule="auto"/>
+      </w:pPr>
+      <w:r>
+        <w:t>Added team members as collaborators and the professor</w:t>
+      </w:r>
+    </w:p>
+    <w:p>
+      <w:pPr>
+        <w:pStyle w:val="ListParagraph"/>
+        <w:numPr>
+          <w:ilvl w:val="0"/>
+          <w:numId w:val="6"/>
+        </w:numPr>
+        <w:spacing w:after="200" w:line="276" w:lineRule="auto"/>
+      </w:pPr>
+      <w:r>
+        <w:t>Issued Main tasks based on the required deliverables and tasks instructed by the professor, and allowed each team member to assign tasks to their name to implement</w:t>
+      </w:r>
+    </w:p>
+    <w:p>
+      <w:pPr>
+        <w:pStyle w:val="ListParagraph"/>
+        <w:numPr>
+          <w:ilvl w:val="0"/>
+          <w:numId w:val="6"/>
+        </w:numPr>
+        <w:spacing w:after="200" w:line="276" w:lineRule="auto"/>
+      </w:pPr>
+      <w:r>
+        <w:t>Each task could be divided into subtasks to break down into smaller manageable tasks and each main task was associated with a parent (Phase 3, phase 4), which helped in managing the tasks.</w:t>
+      </w:r>
+    </w:p>
+    <w:p>
+      <w:pPr>
+        <w:pStyle w:val="ListParagraph"/>
+        <w:numPr>
+          <w:ilvl w:val="0"/>
+          <w:numId w:val="6"/>
+        </w:numPr>
+        <w:spacing w:after="200" w:line="276" w:lineRule="auto"/>
+      </w:pPr>
+      <w:r>
+        <w:t>Used the tracking feature in jira, for each task (To Do, In progress, Done)</w:t>
+      </w:r>
+    </w:p>
+    <w:p>
+      <w:pPr>
+        <w:pStyle w:val="ListParagraph"/>
+        <w:spacing w:after="200" w:line="276" w:lineRule="auto"/>
+      </w:pPr>
+    </w:p>
+    <w:p>
+      <w:pPr>
+        <w:pStyle w:val="ListParagraph"/>
+        <w:numPr>
+          <w:ilvl w:val="0"/>
+          <w:numId w:val="6"/>
+        </w:numPr>
+        <w:spacing w:after="200" w:line="276" w:lineRule="auto"/>
+      </w:pPr>
+      <w:r>
         <w:br w:type="page"/>
       </w:r>
     </w:p>
     <w:p>
       <w:pPr>
+        <w:spacing w:after="200" w:line="276" w:lineRule="auto"/>
+      </w:pPr>
+    </w:p>
+    <w:p>
+      <w:pPr>
         <w:pStyle w:val="Heading1"/>
       </w:pPr>
       <w:bookmarkStart w:id="8" w:name="_Toc174091871"/>
       <w:r>
-        <w:lastRenderedPageBreak/>
         <w:t xml:space="preserve">Project </w:t>
       </w:r>
       <w:r>
@@ -2130,6 +2229,9 @@
         <w:spacing w:after="200" w:line="276" w:lineRule="auto"/>
       </w:pPr>
       <w:r>
+        <w:rPr>
+          <w:noProof/>
+        </w:rPr>
         <w:drawing>
           <wp:inline distT="0" distB="0" distL="0" distR="0" wp14:anchorId="02E04421" wp14:editId="1407D924">
             <wp:extent cx="5486400" cy="4954270"/>
@@ -2546,6 +2648,95 @@
     </w:lvl>
   </w:abstractNum>
   <w:abstractNum w:abstractNumId="2" w15:restartNumberingAfterBreak="0">
+    <w:nsid w:val="2C6A0D0C"/>
+    <w:multiLevelType w:val="hybridMultilevel"/>
+    <w:tmpl w:val="191C978A"/>
+    <w:lvl w:ilvl="0" w:tplc="323C83EA">
+      <w:start w:val="1"/>
+      <w:numFmt w:val="decimal"/>
+      <w:lvlText w:val="%1-"/>
+      <w:lvlJc w:val="left"/>
+      <w:pPr>
+        <w:ind w:left="720" w:hanging="360"/>
+      </w:pPr>
+      <w:rPr>
+        <w:rFonts w:hint="default"/>
+      </w:rPr>
+    </w:lvl>
+    <w:lvl w:ilvl="1" w:tplc="10090019" w:tentative="1">
+      <w:start w:val="1"/>
+      <w:numFmt w:val="lowerLetter"/>
+      <w:lvlText w:val="%2."/>
+      <w:lvlJc w:val="left"/>
+      <w:pPr>
+        <w:ind w:left="1440" w:hanging="360"/>
+      </w:pPr>
+    </w:lvl>
+    <w:lvl w:ilvl="2" w:tplc="1009001B" w:tentative="1">
+      <w:start w:val="1"/>
+      <w:numFmt w:val="lowerRoman"/>
+      <w:lvlText w:val="%3."/>
+      <w:lvlJc w:val="right"/>
+      <w:pPr>
+        <w:ind w:left="2160" w:hanging="180"/>
+      </w:pPr>
+    </w:lvl>
+    <w:lvl w:ilvl="3" w:tplc="1009000F" w:tentative="1">
+      <w:start w:val="1"/>
+      <w:numFmt w:val="decimal"/>
+      <w:lvlText w:val="%4."/>
+      <w:lvlJc w:val="left"/>
+      <w:pPr>
+        <w:ind w:left="2880" w:hanging="360"/>
+      </w:pPr>
+    </w:lvl>
+    <w:lvl w:ilvl="4" w:tplc="10090019" w:tentative="1">
+      <w:start w:val="1"/>
+      <w:numFmt w:val="lowerLetter"/>
+      <w:lvlText w:val="%5."/>
+      <w:lvlJc w:val="left"/>
+      <w:pPr>
+        <w:ind w:left="3600" w:hanging="360"/>
+      </w:pPr>
+    </w:lvl>
+    <w:lvl w:ilvl="5" w:tplc="1009001B" w:tentative="1">
+      <w:start w:val="1"/>
+      <w:numFmt w:val="lowerRoman"/>
+      <w:lvlText w:val="%6."/>
+      <w:lvlJc w:val="right"/>
+      <w:pPr>
+        <w:ind w:left="4320" w:hanging="180"/>
+      </w:pPr>
+    </w:lvl>
+    <w:lvl w:ilvl="6" w:tplc="1009000F" w:tentative="1">
+      <w:start w:val="1"/>
+      <w:numFmt w:val="decimal"/>
+      <w:lvlText w:val="%7."/>
+      <w:lvlJc w:val="left"/>
+      <w:pPr>
+        <w:ind w:left="5040" w:hanging="360"/>
+      </w:pPr>
+    </w:lvl>
+    <w:lvl w:ilvl="7" w:tplc="10090019" w:tentative="1">
+      <w:start w:val="1"/>
+      <w:numFmt w:val="lowerLetter"/>
+      <w:lvlText w:val="%8."/>
+      <w:lvlJc w:val="left"/>
+      <w:pPr>
+        <w:ind w:left="5760" w:hanging="360"/>
+      </w:pPr>
+    </w:lvl>
+    <w:lvl w:ilvl="8" w:tplc="1009001B" w:tentative="1">
+      <w:start w:val="1"/>
+      <w:numFmt w:val="lowerRoman"/>
+      <w:lvlText w:val="%9."/>
+      <w:lvlJc w:val="right"/>
+      <w:pPr>
+        <w:ind w:left="6480" w:hanging="180"/>
+      </w:pPr>
+    </w:lvl>
+  </w:abstractNum>
+  <w:abstractNum w:abstractNumId="3" w15:restartNumberingAfterBreak="0">
     <w:nsid w:val="3C44366F"/>
     <w:multiLevelType w:val="hybridMultilevel"/>
     <w:tmpl w:val="F85809C2"/>
@@ -2634,7 +2825,7 @@
       </w:pPr>
     </w:lvl>
   </w:abstractNum>
-  <w:abstractNum w:abstractNumId="3" w15:restartNumberingAfterBreak="0">
+  <w:abstractNum w:abstractNumId="4" w15:restartNumberingAfterBreak="0">
     <w:nsid w:val="61BA61FB"/>
     <w:multiLevelType w:val="hybridMultilevel"/>
     <w:tmpl w:val="8B6AE78C"/>
@@ -2723,7 +2914,7 @@
       </w:pPr>
     </w:lvl>
   </w:abstractNum>
-  <w:abstractNum w:abstractNumId="4" w15:restartNumberingAfterBreak="0">
+  <w:abstractNum w:abstractNumId="5" w15:restartNumberingAfterBreak="0">
     <w:nsid w:val="68D91E08"/>
     <w:multiLevelType w:val="hybridMultilevel"/>
     <w:tmpl w:val="19C4FDF6"/>
@@ -2816,19 +3007,22 @@
     </w:lvl>
   </w:abstractNum>
   <w:num w:numId="1" w16cid:durableId="1196961850">
-    <w:abstractNumId w:val="2"/>
+    <w:abstractNumId w:val="3"/>
   </w:num>
   <w:num w:numId="2" w16cid:durableId="602229704">
     <w:abstractNumId w:val="1"/>
   </w:num>
   <w:num w:numId="3" w16cid:durableId="1783069131">
-    <w:abstractNumId w:val="4"/>
+    <w:abstractNumId w:val="5"/>
   </w:num>
   <w:num w:numId="4" w16cid:durableId="737090522">
-    <w:abstractNumId w:val="3"/>
+    <w:abstractNumId w:val="4"/>
   </w:num>
   <w:num w:numId="5" w16cid:durableId="1392846043">
     <w:abstractNumId w:val="0"/>
+  </w:num>
+  <w:num w:numId="6" w16cid:durableId="251671608">
+    <w:abstractNumId w:val="2"/>
   </w:num>
 </w:numbering>
 </file>
@@ -3608,6 +3802,7 @@
   </w:compat>
   <w:rsids>
     <w:rsidRoot w:val="00ED0190"/>
+    <w:rsid w:val="000440BB"/>
     <w:rsid w:val="00255968"/>
     <w:rsid w:val="00377BF2"/>
     <w:rsid w:val="00667F72"/>

</xml_diff>